<commit_message>
Updated Record of Tasks
</commit_message>
<xml_diff>
--- a/Documentation/Crit_B_Record_of_tasks.docx
+++ b/Documentation/Crit_B_Record_of_tasks.docx
@@ -91,12 +91,6 @@
         <w:gridCol w:w="1126"/>
       </w:tblGrid>
       <w:tr>
-        <w:tblPrEx>
-          <w:tblCellMar>
-            <w:top w:w="0" w:type="dxa"/>
-            <w:bottom w:w="0" w:type="dxa"/>
-          </w:tblCellMar>
-        </w:tblPrEx>
         <w:tc>
           <w:tcPr>
             <w:tcW w:w="1087" w:type="dxa"/>
@@ -359,12 +353,6 @@
         </w:tc>
       </w:tr>
       <w:tr>
-        <w:tblPrEx>
-          <w:tblCellMar>
-            <w:top w:w="0" w:type="dxa"/>
-            <w:bottom w:w="0" w:type="dxa"/>
-          </w:tblCellMar>
-        </w:tblPrEx>
         <w:trPr>
           <w:trHeight w:val="455"/>
         </w:trPr>
@@ -538,12 +526,6 @@
         </w:tc>
       </w:tr>
       <w:tr>
-        <w:tblPrEx>
-          <w:tblCellMar>
-            <w:top w:w="0" w:type="dxa"/>
-            <w:bottom w:w="0" w:type="dxa"/>
-          </w:tblCellMar>
-        </w:tblPrEx>
         <w:trPr>
           <w:trHeight w:val="510"/>
         </w:trPr>
@@ -567,7 +549,11 @@
           <w:p>
             <w:pPr>
               <w:spacing w:before="100" w:after="100"/>
-            </w:pPr>
+              <w:jc w:val="center"/>
+            </w:pPr>
+            <w:r>
+              <w:t>1</w:t>
+            </w:r>
           </w:p>
         </w:tc>
         <w:tc>
@@ -592,7 +578,11 @@
           <w:p>
             <w:pPr>
               <w:spacing w:before="100" w:after="100"/>
-            </w:pPr>
+              <w:jc w:val="center"/>
+            </w:pPr>
+            <w:r>
+              <w:t>Find a client.</w:t>
+            </w:r>
           </w:p>
         </w:tc>
         <w:tc>
@@ -618,6 +608,9 @@
             <w:pPr>
               <w:spacing w:before="100" w:after="100"/>
             </w:pPr>
+            <w:r>
+              <w:t>Sent emails to potential clients. Introducing the project and what their role would be as a client.</w:t>
+            </w:r>
           </w:p>
         </w:tc>
         <w:tc>
@@ -643,6 +636,9 @@
             <w:pPr>
               <w:spacing w:before="100" w:after="100"/>
             </w:pPr>
+            <w:r>
+              <w:t>0.75</w:t>
+            </w:r>
           </w:p>
         </w:tc>
         <w:tc>
@@ -668,6 +664,9 @@
             <w:pPr>
               <w:spacing w:before="100" w:after="100"/>
             </w:pPr>
+            <w:r>
+              <w:t>February 2, 2023</w:t>
+            </w:r>
           </w:p>
         </w:tc>
         <w:tc>
@@ -693,16 +692,13 @@
               <w:spacing w:before="100" w:after="100"/>
               <w:jc w:val="center"/>
             </w:pPr>
+            <w:r>
+              <w:t>A</w:t>
+            </w:r>
           </w:p>
         </w:tc>
       </w:tr>
       <w:tr>
-        <w:tblPrEx>
-          <w:tblCellMar>
-            <w:top w:w="0" w:type="dxa"/>
-            <w:bottom w:w="0" w:type="dxa"/>
-          </w:tblCellMar>
-        </w:tblPrEx>
         <w:trPr>
           <w:trHeight w:val="510"/>
         </w:trPr>
@@ -726,7 +722,11 @@
           <w:p>
             <w:pPr>
               <w:spacing w:before="100" w:after="100"/>
-            </w:pPr>
+              <w:jc w:val="center"/>
+            </w:pPr>
+            <w:r>
+              <w:t>2</w:t>
+            </w:r>
           </w:p>
         </w:tc>
         <w:tc>
@@ -751,7 +751,11 @@
           <w:p>
             <w:pPr>
               <w:spacing w:before="100" w:after="100"/>
-            </w:pPr>
+              <w:jc w:val="center"/>
+            </w:pPr>
+            <w:r>
+              <w:t>Talk to Mr. Howard, the client about the problem.</w:t>
+            </w:r>
           </w:p>
         </w:tc>
         <w:tc>
@@ -777,6 +781,9 @@
             <w:pPr>
               <w:spacing w:before="100" w:after="100"/>
             </w:pPr>
+            <w:r>
+              <w:t>Discussed with Mr. Howard what the problem is. And what requirements a solution must have.</w:t>
+            </w:r>
           </w:p>
         </w:tc>
         <w:tc>
@@ -802,6 +809,9 @@
             <w:pPr>
               <w:spacing w:before="100" w:after="100"/>
             </w:pPr>
+            <w:r>
+              <w:t>1</w:t>
+            </w:r>
           </w:p>
         </w:tc>
         <w:tc>
@@ -827,6 +837,9 @@
             <w:pPr>
               <w:spacing w:before="100" w:after="100"/>
             </w:pPr>
+            <w:r>
+              <w:t>February 4, 2023</w:t>
+            </w:r>
           </w:p>
         </w:tc>
         <w:tc>
@@ -852,16 +865,13 @@
               <w:spacing w:before="100" w:after="100"/>
               <w:jc w:val="center"/>
             </w:pPr>
+            <w:r>
+              <w:t>A</w:t>
+            </w:r>
           </w:p>
         </w:tc>
       </w:tr>
       <w:tr>
-        <w:tblPrEx>
-          <w:tblCellMar>
-            <w:top w:w="0" w:type="dxa"/>
-            <w:bottom w:w="0" w:type="dxa"/>
-          </w:tblCellMar>
-        </w:tblPrEx>
         <w:trPr>
           <w:trHeight w:val="510"/>
         </w:trPr>
@@ -885,7 +895,11 @@
           <w:p>
             <w:pPr>
               <w:spacing w:before="100" w:after="100"/>
-            </w:pPr>
+              <w:jc w:val="center"/>
+            </w:pPr>
+            <w:r>
+              <w:t>3</w:t>
+            </w:r>
           </w:p>
         </w:tc>
         <w:tc>
@@ -910,7 +924,11 @@
           <w:p>
             <w:pPr>
               <w:spacing w:before="100" w:after="100"/>
-            </w:pPr>
+              <w:jc w:val="center"/>
+            </w:pPr>
+            <w:r>
+              <w:t>Write documentation on scenario.</w:t>
+            </w:r>
           </w:p>
         </w:tc>
         <w:tc>
@@ -936,6 +954,9 @@
             <w:pPr>
               <w:spacing w:before="100" w:after="100"/>
             </w:pPr>
+            <w:r>
+              <w:t>Wrote down the scenario and what the problem is.</w:t>
+            </w:r>
           </w:p>
         </w:tc>
         <w:tc>
@@ -961,6 +982,9 @@
             <w:pPr>
               <w:spacing w:before="100" w:after="100"/>
             </w:pPr>
+            <w:r>
+              <w:t>1</w:t>
+            </w:r>
           </w:p>
         </w:tc>
         <w:tc>
@@ -986,6 +1010,9 @@
             <w:pPr>
               <w:spacing w:before="100" w:after="100"/>
             </w:pPr>
+            <w:r>
+              <w:t>February 4, 2023</w:t>
+            </w:r>
           </w:p>
         </w:tc>
         <w:tc>
@@ -1011,16 +1038,13 @@
               <w:spacing w:before="100" w:after="100"/>
               <w:jc w:val="center"/>
             </w:pPr>
+            <w:r>
+              <w:t>A</w:t>
+            </w:r>
           </w:p>
         </w:tc>
       </w:tr>
       <w:tr>
-        <w:tblPrEx>
-          <w:tblCellMar>
-            <w:top w:w="0" w:type="dxa"/>
-            <w:bottom w:w="0" w:type="dxa"/>
-          </w:tblCellMar>
-        </w:tblPrEx>
         <w:trPr>
           <w:trHeight w:val="510"/>
         </w:trPr>
@@ -1044,7 +1068,11 @@
           <w:p>
             <w:pPr>
               <w:spacing w:before="100" w:after="100"/>
-            </w:pPr>
+              <w:jc w:val="center"/>
+            </w:pPr>
+            <w:r>
+              <w:t>4</w:t>
+            </w:r>
           </w:p>
         </w:tc>
         <w:tc>
@@ -1069,7 +1097,11 @@
           <w:p>
             <w:pPr>
               <w:spacing w:before="100" w:after="100"/>
-            </w:pPr>
+              <w:jc w:val="center"/>
+            </w:pPr>
+            <w:r>
+              <w:t>Write the remaining portions of Criterion A. Add solution and success criteria.</w:t>
+            </w:r>
           </w:p>
         </w:tc>
         <w:tc>
@@ -1095,6 +1127,17 @@
             <w:pPr>
               <w:spacing w:before="100" w:after="100"/>
             </w:pPr>
+            <w:r>
+              <w:t xml:space="preserve">Completed the Criterion A documentation, adding the solution, </w:t>
+            </w:r>
+            <w:proofErr w:type="gramStart"/>
+            <w:r>
+              <w:t>rationale</w:t>
+            </w:r>
+            <w:proofErr w:type="gramEnd"/>
+            <w:r>
+              <w:t xml:space="preserve"> and success criteria.</w:t>
+            </w:r>
           </w:p>
         </w:tc>
         <w:tc>
@@ -1120,6 +1163,9 @@
             <w:pPr>
               <w:spacing w:before="100" w:after="100"/>
             </w:pPr>
+            <w:r>
+              <w:t>1</w:t>
+            </w:r>
           </w:p>
         </w:tc>
         <w:tc>
@@ -1145,6 +1191,9 @@
             <w:pPr>
               <w:spacing w:before="100" w:after="100"/>
             </w:pPr>
+            <w:r>
+              <w:t>February 5, 2023</w:t>
+            </w:r>
           </w:p>
         </w:tc>
         <w:tc>
@@ -1170,16 +1219,13 @@
               <w:spacing w:before="100" w:after="100"/>
               <w:jc w:val="center"/>
             </w:pPr>
+            <w:r>
+              <w:t>A</w:t>
+            </w:r>
           </w:p>
         </w:tc>
       </w:tr>
       <w:tr>
-        <w:tblPrEx>
-          <w:tblCellMar>
-            <w:top w:w="0" w:type="dxa"/>
-            <w:bottom w:w="0" w:type="dxa"/>
-          </w:tblCellMar>
-        </w:tblPrEx>
         <w:trPr>
           <w:trHeight w:val="510"/>
         </w:trPr>
@@ -1203,6 +1249,7 @@
           <w:p>
             <w:pPr>
               <w:spacing w:before="100" w:after="100"/>
+              <w:jc w:val="center"/>
             </w:pPr>
           </w:p>
         </w:tc>
@@ -1228,6 +1275,7 @@
           <w:p>
             <w:pPr>
               <w:spacing w:before="100" w:after="100"/>
+              <w:jc w:val="center"/>
             </w:pPr>
           </w:p>
         </w:tc>
@@ -1333,12 +1381,6 @@
         </w:tc>
       </w:tr>
       <w:tr>
-        <w:tblPrEx>
-          <w:tblCellMar>
-            <w:top w:w="0" w:type="dxa"/>
-            <w:bottom w:w="0" w:type="dxa"/>
-          </w:tblCellMar>
-        </w:tblPrEx>
         <w:trPr>
           <w:trHeight w:val="510"/>
         </w:trPr>
@@ -1362,6 +1404,7 @@
           <w:p>
             <w:pPr>
               <w:spacing w:before="100" w:after="100"/>
+              <w:jc w:val="center"/>
             </w:pPr>
           </w:p>
         </w:tc>
@@ -1387,6 +1430,7 @@
           <w:p>
             <w:pPr>
               <w:spacing w:before="100" w:after="100"/>
+              <w:jc w:val="center"/>
             </w:pPr>
           </w:p>
         </w:tc>
@@ -1492,12 +1536,6 @@
         </w:tc>
       </w:tr>
       <w:tr>
-        <w:tblPrEx>
-          <w:tblCellMar>
-            <w:top w:w="0" w:type="dxa"/>
-            <w:bottom w:w="0" w:type="dxa"/>
-          </w:tblCellMar>
-        </w:tblPrEx>
         <w:trPr>
           <w:trHeight w:val="510"/>
         </w:trPr>
@@ -1521,6 +1559,7 @@
           <w:p>
             <w:pPr>
               <w:spacing w:before="100" w:after="100"/>
+              <w:jc w:val="center"/>
             </w:pPr>
           </w:p>
         </w:tc>
@@ -1546,6 +1585,7 @@
           <w:p>
             <w:pPr>
               <w:spacing w:before="100" w:after="100"/>
+              <w:jc w:val="center"/>
             </w:pPr>
           </w:p>
         </w:tc>
@@ -1651,12 +1691,6 @@
         </w:tc>
       </w:tr>
       <w:tr>
-        <w:tblPrEx>
-          <w:tblCellMar>
-            <w:top w:w="0" w:type="dxa"/>
-            <w:bottom w:w="0" w:type="dxa"/>
-          </w:tblCellMar>
-        </w:tblPrEx>
         <w:trPr>
           <w:trHeight w:val="510"/>
         </w:trPr>
@@ -1680,6 +1714,7 @@
           <w:p>
             <w:pPr>
               <w:spacing w:before="100" w:after="100"/>
+              <w:jc w:val="center"/>
             </w:pPr>
           </w:p>
         </w:tc>
@@ -1705,6 +1740,7 @@
           <w:p>
             <w:pPr>
               <w:spacing w:before="100" w:after="100"/>
+              <w:jc w:val="center"/>
             </w:pPr>
           </w:p>
         </w:tc>
@@ -1810,12 +1846,6 @@
         </w:tc>
       </w:tr>
       <w:tr>
-        <w:tblPrEx>
-          <w:tblCellMar>
-            <w:top w:w="0" w:type="dxa"/>
-            <w:bottom w:w="0" w:type="dxa"/>
-          </w:tblCellMar>
-        </w:tblPrEx>
         <w:trPr>
           <w:trHeight w:val="510"/>
         </w:trPr>
@@ -1839,6 +1869,7 @@
           <w:p>
             <w:pPr>
               <w:spacing w:before="100" w:after="100"/>
+              <w:jc w:val="center"/>
             </w:pPr>
           </w:p>
         </w:tc>
@@ -1864,6 +1895,7 @@
           <w:p>
             <w:pPr>
               <w:spacing w:before="100" w:after="100"/>
+              <w:jc w:val="center"/>
             </w:pPr>
           </w:p>
         </w:tc>
@@ -1972,12 +2004,6 @@
         </w:tc>
       </w:tr>
       <w:tr>
-        <w:tblPrEx>
-          <w:tblCellMar>
-            <w:top w:w="0" w:type="dxa"/>
-            <w:bottom w:w="0" w:type="dxa"/>
-          </w:tblCellMar>
-        </w:tblPrEx>
         <w:trPr>
           <w:trHeight w:val="510"/>
         </w:trPr>
@@ -2001,6 +2027,7 @@
           <w:p>
             <w:pPr>
               <w:spacing w:before="100" w:after="100"/>
+              <w:jc w:val="center"/>
             </w:pPr>
           </w:p>
         </w:tc>
@@ -2026,6 +2053,7 @@
           <w:p>
             <w:pPr>
               <w:spacing w:before="100" w:after="100"/>
+              <w:jc w:val="center"/>
             </w:pPr>
           </w:p>
         </w:tc>
@@ -2131,12 +2159,6 @@
         </w:tc>
       </w:tr>
       <w:tr>
-        <w:tblPrEx>
-          <w:tblCellMar>
-            <w:top w:w="0" w:type="dxa"/>
-            <w:bottom w:w="0" w:type="dxa"/>
-          </w:tblCellMar>
-        </w:tblPrEx>
         <w:trPr>
           <w:trHeight w:val="510"/>
         </w:trPr>
@@ -2160,6 +2182,7 @@
           <w:p>
             <w:pPr>
               <w:spacing w:before="100" w:after="100"/>
+              <w:jc w:val="center"/>
             </w:pPr>
           </w:p>
         </w:tc>
@@ -2185,6 +2208,7 @@
           <w:p>
             <w:pPr>
               <w:spacing w:before="100" w:after="100"/>
+              <w:jc w:val="center"/>
             </w:pPr>
           </w:p>
         </w:tc>
@@ -2290,12 +2314,6 @@
         </w:tc>
       </w:tr>
       <w:tr>
-        <w:tblPrEx>
-          <w:tblCellMar>
-            <w:top w:w="0" w:type="dxa"/>
-            <w:bottom w:w="0" w:type="dxa"/>
-          </w:tblCellMar>
-        </w:tblPrEx>
         <w:trPr>
           <w:trHeight w:val="510"/>
         </w:trPr>
@@ -2319,6 +2337,7 @@
           <w:p>
             <w:pPr>
               <w:spacing w:before="100" w:after="100"/>
+              <w:jc w:val="center"/>
             </w:pPr>
           </w:p>
         </w:tc>
@@ -2344,6 +2363,7 @@
           <w:p>
             <w:pPr>
               <w:spacing w:before="100" w:after="100"/>
+              <w:jc w:val="center"/>
             </w:pPr>
           </w:p>
         </w:tc>
@@ -2449,12 +2469,6 @@
         </w:tc>
       </w:tr>
       <w:tr>
-        <w:tblPrEx>
-          <w:tblCellMar>
-            <w:top w:w="0" w:type="dxa"/>
-            <w:bottom w:w="0" w:type="dxa"/>
-          </w:tblCellMar>
-        </w:tblPrEx>
         <w:trPr>
           <w:trHeight w:val="510"/>
         </w:trPr>
@@ -2478,6 +2492,7 @@
           <w:p>
             <w:pPr>
               <w:spacing w:before="100" w:after="100"/>
+              <w:jc w:val="center"/>
             </w:pPr>
           </w:p>
         </w:tc>
@@ -2503,6 +2518,7 @@
           <w:p>
             <w:pPr>
               <w:spacing w:before="100" w:after="100"/>
+              <w:jc w:val="center"/>
             </w:pPr>
           </w:p>
         </w:tc>
@@ -2608,12 +2624,6 @@
         </w:tc>
       </w:tr>
       <w:tr>
-        <w:tblPrEx>
-          <w:tblCellMar>
-            <w:top w:w="0" w:type="dxa"/>
-            <w:bottom w:w="0" w:type="dxa"/>
-          </w:tblCellMar>
-        </w:tblPrEx>
         <w:trPr>
           <w:trHeight w:val="397"/>
         </w:trPr>

</xml_diff>

<commit_message>
Updated record of tasks. Also created initial UML diagrams but haven't added them into the document
</commit_message>
<xml_diff>
--- a/Documentation/Crit_B_Record_of_tasks.docx
+++ b/Documentation/Crit_B_Record_of_tasks.docx
@@ -1611,6 +1611,9 @@
               <w:spacing w:before="100" w:after="100"/>
               <w:jc w:val="center"/>
             </w:pPr>
+            <w:r>
+              <w:t>7</w:t>
+            </w:r>
           </w:p>
         </w:tc>
         <w:tc>
@@ -1637,6 +1640,9 @@
               <w:spacing w:before="100" w:after="100"/>
               <w:jc w:val="center"/>
             </w:pPr>
+            <w:r>
+              <w:t xml:space="preserve">Continue working on Criterion B. </w:t>
+            </w:r>
           </w:p>
         </w:tc>
         <w:tc>
@@ -1662,6 +1668,9 @@
             <w:pPr>
               <w:spacing w:before="100" w:after="100"/>
             </w:pPr>
+            <w:r>
+              <w:t>Added algorithms and data structures that I plan to use.</w:t>
+            </w:r>
           </w:p>
         </w:tc>
         <w:tc>
@@ -1687,6 +1696,9 @@
             <w:pPr>
               <w:spacing w:before="100" w:after="100"/>
             </w:pPr>
+            <w:r>
+              <w:t>.75</w:t>
+            </w:r>
           </w:p>
         </w:tc>
         <w:tc>
@@ -1712,6 +1724,9 @@
             <w:pPr>
               <w:spacing w:before="100" w:after="100"/>
             </w:pPr>
+            <w:r>
+              <w:t>February 9, 2023</w:t>
+            </w:r>
           </w:p>
         </w:tc>
         <w:tc>
@@ -1737,6 +1752,9 @@
               <w:spacing w:before="100" w:after="100"/>
               <w:jc w:val="center"/>
             </w:pPr>
+            <w:r>
+              <w:t>B</w:t>
+            </w:r>
           </w:p>
         </w:tc>
       </w:tr>
@@ -1766,6 +1784,9 @@
               <w:spacing w:before="100" w:after="100"/>
               <w:jc w:val="center"/>
             </w:pPr>
+            <w:r>
+              <w:t>8</w:t>
+            </w:r>
           </w:p>
         </w:tc>
         <w:tc>
@@ -1792,6 +1813,18 @@
               <w:spacing w:before="100" w:after="100"/>
               <w:jc w:val="center"/>
             </w:pPr>
+            <w:r>
+              <w:t>Continue working on methodology/</w:t>
+            </w:r>
+          </w:p>
+          <w:p>
+            <w:pPr>
+              <w:spacing w:before="100" w:after="100"/>
+              <w:jc w:val="center"/>
+            </w:pPr>
+            <w:r>
+              <w:t>design overview</w:t>
+            </w:r>
           </w:p>
         </w:tc>
         <w:tc>
@@ -1817,6 +1850,9 @@
             <w:pPr>
               <w:spacing w:before="100" w:after="100"/>
             </w:pPr>
+            <w:r>
+              <w:t>Created Flowchart for user flow and created a preliminary test plan.</w:t>
+            </w:r>
           </w:p>
         </w:tc>
         <w:tc>
@@ -1842,6 +1878,9 @@
             <w:pPr>
               <w:spacing w:before="100" w:after="100"/>
             </w:pPr>
+            <w:r>
+              <w:t>.75</w:t>
+            </w:r>
           </w:p>
         </w:tc>
         <w:tc>
@@ -1867,6 +1906,9 @@
             <w:pPr>
               <w:spacing w:before="100" w:after="100"/>
             </w:pPr>
+            <w:r>
+              <w:t>February 12, 2023</w:t>
+            </w:r>
           </w:p>
         </w:tc>
         <w:tc>
@@ -1892,6 +1934,9 @@
               <w:spacing w:before="100" w:after="100"/>
               <w:jc w:val="center"/>
             </w:pPr>
+            <w:r>
+              <w:t>B</w:t>
+            </w:r>
           </w:p>
         </w:tc>
       </w:tr>
@@ -1921,6 +1966,9 @@
               <w:spacing w:before="100" w:after="100"/>
               <w:jc w:val="center"/>
             </w:pPr>
+            <w:r>
+              <w:t>9</w:t>
+            </w:r>
           </w:p>
         </w:tc>
         <w:tc>
@@ -1947,6 +1995,9 @@
               <w:spacing w:before="100" w:after="100"/>
               <w:jc w:val="center"/>
             </w:pPr>
+            <w:r>
+              <w:t>Create class diagram and user flow mockups.</w:t>
+            </w:r>
           </w:p>
         </w:tc>
         <w:tc>
@@ -1972,6 +2023,9 @@
             <w:pPr>
               <w:spacing w:before="100" w:after="100"/>
             </w:pPr>
+            <w:r>
+              <w:t>Created UML diagram with desired classes.</w:t>
+            </w:r>
           </w:p>
         </w:tc>
         <w:tc>
@@ -1997,9 +2051,15 @@
             <w:pPr>
               <w:spacing w:before="100" w:after="100"/>
               <w:rPr>
-                <w:color w:val="FF0000"/>
+                <w:color w:val="000000" w:themeColor="text1"/>
               </w:rPr>
             </w:pPr>
+            <w:r>
+              <w:rPr>
+                <w:color w:val="000000" w:themeColor="text1"/>
+              </w:rPr>
+              <w:t>.75</w:t>
+            </w:r>
           </w:p>
         </w:tc>
         <w:tc>
@@ -2025,6 +2085,9 @@
             <w:pPr>
               <w:spacing w:before="100" w:after="100"/>
             </w:pPr>
+            <w:r>
+              <w:t>February 13, 2023</w:t>
+            </w:r>
           </w:p>
         </w:tc>
         <w:tc>
@@ -2050,6 +2113,9 @@
               <w:spacing w:before="100" w:after="100"/>
               <w:jc w:val="center"/>
             </w:pPr>
+            <w:r>
+              <w:t>B</w:t>
+            </w:r>
           </w:p>
         </w:tc>
       </w:tr>

</xml_diff>

<commit_message>
Initial Criterion C document. Also began creating User class
</commit_message>
<xml_diff>
--- a/Documentation/Crit_B_Record_of_tasks.docx
+++ b/Documentation/Crit_B_Record_of_tasks.docx
@@ -2116,6 +2116,1427 @@
             <w:r>
               <w:t>B</w:t>
             </w:r>
+          </w:p>
+        </w:tc>
+      </w:tr>
+      <w:tr>
+        <w:trPr>
+          <w:trHeight w:val="510"/>
+        </w:trPr>
+        <w:tc>
+          <w:tcPr>
+            <w:tcW w:w="1087" w:type="dxa"/>
+            <w:tcBorders>
+              <w:top w:val="single" w:sz="4" w:space="0" w:color="000000"/>
+              <w:left w:val="single" w:sz="4" w:space="0" w:color="000000"/>
+              <w:bottom w:val="single" w:sz="4" w:space="0" w:color="000000"/>
+              <w:right w:val="single" w:sz="4" w:space="0" w:color="000000"/>
+            </w:tcBorders>
+            <w:shd w:val="clear" w:color="auto" w:fill="auto"/>
+            <w:tcMar>
+              <w:top w:w="0" w:type="dxa"/>
+              <w:left w:w="108" w:type="dxa"/>
+              <w:bottom w:w="0" w:type="dxa"/>
+              <w:right w:w="108" w:type="dxa"/>
+            </w:tcMar>
+          </w:tcPr>
+          <w:p>
+            <w:pPr>
+              <w:spacing w:before="100" w:after="100"/>
+              <w:jc w:val="center"/>
+            </w:pPr>
+            <w:r>
+              <w:t>10</w:t>
+            </w:r>
+          </w:p>
+        </w:tc>
+        <w:tc>
+          <w:tcPr>
+            <w:tcW w:w="1807" w:type="dxa"/>
+            <w:gridSpan w:val="2"/>
+            <w:tcBorders>
+              <w:top w:val="single" w:sz="4" w:space="0" w:color="000000"/>
+              <w:left w:val="single" w:sz="4" w:space="0" w:color="000000"/>
+              <w:bottom w:val="single" w:sz="4" w:space="0" w:color="000000"/>
+              <w:right w:val="single" w:sz="4" w:space="0" w:color="000000"/>
+            </w:tcBorders>
+            <w:shd w:val="clear" w:color="auto" w:fill="auto"/>
+            <w:tcMar>
+              <w:top w:w="0" w:type="dxa"/>
+              <w:left w:w="108" w:type="dxa"/>
+              <w:bottom w:w="0" w:type="dxa"/>
+              <w:right w:w="108" w:type="dxa"/>
+            </w:tcMar>
+            <w:vAlign w:val="center"/>
+          </w:tcPr>
+          <w:p>
+            <w:pPr>
+              <w:spacing w:before="100" w:after="100"/>
+            </w:pPr>
+            <w:r>
+              <w:t>Create</w:t>
+            </w:r>
+          </w:p>
+        </w:tc>
+        <w:tc>
+          <w:tcPr>
+            <w:tcW w:w="2009" w:type="dxa"/>
+            <w:gridSpan w:val="4"/>
+            <w:tcBorders>
+              <w:top w:val="single" w:sz="4" w:space="0" w:color="000000"/>
+              <w:left w:val="single" w:sz="4" w:space="0" w:color="000000"/>
+              <w:bottom w:val="single" w:sz="4" w:space="0" w:color="000000"/>
+              <w:right w:val="single" w:sz="4" w:space="0" w:color="000000"/>
+            </w:tcBorders>
+            <w:shd w:val="clear" w:color="auto" w:fill="auto"/>
+            <w:tcMar>
+              <w:top w:w="0" w:type="dxa"/>
+              <w:left w:w="108" w:type="dxa"/>
+              <w:bottom w:w="0" w:type="dxa"/>
+              <w:right w:w="108" w:type="dxa"/>
+            </w:tcMar>
+            <w:vAlign w:val="center"/>
+          </w:tcPr>
+          <w:p>
+            <w:pPr>
+              <w:spacing w:before="100" w:after="100"/>
+            </w:pPr>
+          </w:p>
+        </w:tc>
+        <w:tc>
+          <w:tcPr>
+            <w:tcW w:w="1742" w:type="dxa"/>
+            <w:gridSpan w:val="2"/>
+            <w:tcBorders>
+              <w:top w:val="single" w:sz="4" w:space="0" w:color="000000"/>
+              <w:left w:val="single" w:sz="4" w:space="0" w:color="000000"/>
+              <w:bottom w:val="single" w:sz="4" w:space="0" w:color="000000"/>
+              <w:right w:val="single" w:sz="4" w:space="0" w:color="000000"/>
+            </w:tcBorders>
+            <w:shd w:val="clear" w:color="auto" w:fill="auto"/>
+            <w:tcMar>
+              <w:top w:w="0" w:type="dxa"/>
+              <w:left w:w="108" w:type="dxa"/>
+              <w:bottom w:w="0" w:type="dxa"/>
+              <w:right w:w="108" w:type="dxa"/>
+            </w:tcMar>
+            <w:vAlign w:val="center"/>
+          </w:tcPr>
+          <w:p>
+            <w:pPr>
+              <w:spacing w:before="100" w:after="100"/>
+            </w:pPr>
+          </w:p>
+        </w:tc>
+        <w:tc>
+          <w:tcPr>
+            <w:tcW w:w="1737" w:type="dxa"/>
+            <w:gridSpan w:val="3"/>
+            <w:tcBorders>
+              <w:top w:val="single" w:sz="4" w:space="0" w:color="000000"/>
+              <w:left w:val="single" w:sz="4" w:space="0" w:color="000000"/>
+              <w:bottom w:val="single" w:sz="4" w:space="0" w:color="000000"/>
+              <w:right w:val="single" w:sz="4" w:space="0" w:color="000000"/>
+            </w:tcBorders>
+            <w:shd w:val="clear" w:color="auto" w:fill="auto"/>
+            <w:tcMar>
+              <w:top w:w="0" w:type="dxa"/>
+              <w:left w:w="108" w:type="dxa"/>
+              <w:bottom w:w="0" w:type="dxa"/>
+              <w:right w:w="108" w:type="dxa"/>
+            </w:tcMar>
+            <w:vAlign w:val="center"/>
+          </w:tcPr>
+          <w:p>
+            <w:pPr>
+              <w:spacing w:before="100" w:after="100"/>
+            </w:pPr>
+          </w:p>
+        </w:tc>
+        <w:tc>
+          <w:tcPr>
+            <w:tcW w:w="1126" w:type="dxa"/>
+            <w:tcBorders>
+              <w:top w:val="single" w:sz="4" w:space="0" w:color="000000"/>
+              <w:left w:val="single" w:sz="4" w:space="0" w:color="000000"/>
+              <w:bottom w:val="single" w:sz="4" w:space="0" w:color="000000"/>
+              <w:right w:val="single" w:sz="4" w:space="0" w:color="000000"/>
+            </w:tcBorders>
+            <w:shd w:val="clear" w:color="auto" w:fill="auto"/>
+            <w:tcMar>
+              <w:top w:w="0" w:type="dxa"/>
+              <w:left w:w="108" w:type="dxa"/>
+              <w:bottom w:w="0" w:type="dxa"/>
+              <w:right w:w="108" w:type="dxa"/>
+            </w:tcMar>
+            <w:vAlign w:val="center"/>
+          </w:tcPr>
+          <w:p>
+            <w:pPr>
+              <w:spacing w:before="100" w:after="100"/>
+              <w:jc w:val="center"/>
+            </w:pPr>
+            <w:r>
+              <w:t>C</w:t>
+            </w:r>
+          </w:p>
+        </w:tc>
+      </w:tr>
+      <w:tr>
+        <w:trPr>
+          <w:trHeight w:val="510"/>
+        </w:trPr>
+        <w:tc>
+          <w:tcPr>
+            <w:tcW w:w="1087" w:type="dxa"/>
+            <w:tcBorders>
+              <w:top w:val="single" w:sz="4" w:space="0" w:color="000000"/>
+              <w:left w:val="single" w:sz="4" w:space="0" w:color="000000"/>
+              <w:bottom w:val="single" w:sz="4" w:space="0" w:color="000000"/>
+              <w:right w:val="single" w:sz="4" w:space="0" w:color="000000"/>
+            </w:tcBorders>
+            <w:shd w:val="clear" w:color="auto" w:fill="auto"/>
+            <w:tcMar>
+              <w:top w:w="0" w:type="dxa"/>
+              <w:left w:w="108" w:type="dxa"/>
+              <w:bottom w:w="0" w:type="dxa"/>
+              <w:right w:w="108" w:type="dxa"/>
+            </w:tcMar>
+          </w:tcPr>
+          <w:p>
+            <w:pPr>
+              <w:spacing w:before="100" w:after="100"/>
+              <w:jc w:val="center"/>
+            </w:pPr>
+          </w:p>
+        </w:tc>
+        <w:tc>
+          <w:tcPr>
+            <w:tcW w:w="1807" w:type="dxa"/>
+            <w:gridSpan w:val="2"/>
+            <w:tcBorders>
+              <w:top w:val="single" w:sz="4" w:space="0" w:color="000000"/>
+              <w:left w:val="single" w:sz="4" w:space="0" w:color="000000"/>
+              <w:bottom w:val="single" w:sz="4" w:space="0" w:color="000000"/>
+              <w:right w:val="single" w:sz="4" w:space="0" w:color="000000"/>
+            </w:tcBorders>
+            <w:shd w:val="clear" w:color="auto" w:fill="auto"/>
+            <w:tcMar>
+              <w:top w:w="0" w:type="dxa"/>
+              <w:left w:w="108" w:type="dxa"/>
+              <w:bottom w:w="0" w:type="dxa"/>
+              <w:right w:w="108" w:type="dxa"/>
+            </w:tcMar>
+            <w:vAlign w:val="center"/>
+          </w:tcPr>
+          <w:p>
+            <w:pPr>
+              <w:spacing w:before="100" w:after="100"/>
+              <w:jc w:val="center"/>
+            </w:pPr>
+          </w:p>
+        </w:tc>
+        <w:tc>
+          <w:tcPr>
+            <w:tcW w:w="2009" w:type="dxa"/>
+            <w:gridSpan w:val="4"/>
+            <w:tcBorders>
+              <w:top w:val="single" w:sz="4" w:space="0" w:color="000000"/>
+              <w:left w:val="single" w:sz="4" w:space="0" w:color="000000"/>
+              <w:bottom w:val="single" w:sz="4" w:space="0" w:color="000000"/>
+              <w:right w:val="single" w:sz="4" w:space="0" w:color="000000"/>
+            </w:tcBorders>
+            <w:shd w:val="clear" w:color="auto" w:fill="auto"/>
+            <w:tcMar>
+              <w:top w:w="0" w:type="dxa"/>
+              <w:left w:w="108" w:type="dxa"/>
+              <w:bottom w:w="0" w:type="dxa"/>
+              <w:right w:w="108" w:type="dxa"/>
+            </w:tcMar>
+            <w:vAlign w:val="center"/>
+          </w:tcPr>
+          <w:p>
+            <w:pPr>
+              <w:spacing w:before="100" w:after="100"/>
+            </w:pPr>
+          </w:p>
+        </w:tc>
+        <w:tc>
+          <w:tcPr>
+            <w:tcW w:w="1742" w:type="dxa"/>
+            <w:gridSpan w:val="2"/>
+            <w:tcBorders>
+              <w:top w:val="single" w:sz="4" w:space="0" w:color="000000"/>
+              <w:left w:val="single" w:sz="4" w:space="0" w:color="000000"/>
+              <w:bottom w:val="single" w:sz="4" w:space="0" w:color="000000"/>
+              <w:right w:val="single" w:sz="4" w:space="0" w:color="000000"/>
+            </w:tcBorders>
+            <w:shd w:val="clear" w:color="auto" w:fill="auto"/>
+            <w:tcMar>
+              <w:top w:w="0" w:type="dxa"/>
+              <w:left w:w="108" w:type="dxa"/>
+              <w:bottom w:w="0" w:type="dxa"/>
+              <w:right w:w="108" w:type="dxa"/>
+            </w:tcMar>
+            <w:vAlign w:val="center"/>
+          </w:tcPr>
+          <w:p>
+            <w:pPr>
+              <w:spacing w:before="100" w:after="100"/>
+            </w:pPr>
+          </w:p>
+        </w:tc>
+        <w:tc>
+          <w:tcPr>
+            <w:tcW w:w="1737" w:type="dxa"/>
+            <w:gridSpan w:val="3"/>
+            <w:tcBorders>
+              <w:top w:val="single" w:sz="4" w:space="0" w:color="000000"/>
+              <w:left w:val="single" w:sz="4" w:space="0" w:color="000000"/>
+              <w:bottom w:val="single" w:sz="4" w:space="0" w:color="000000"/>
+              <w:right w:val="single" w:sz="4" w:space="0" w:color="000000"/>
+            </w:tcBorders>
+            <w:shd w:val="clear" w:color="auto" w:fill="auto"/>
+            <w:tcMar>
+              <w:top w:w="0" w:type="dxa"/>
+              <w:left w:w="108" w:type="dxa"/>
+              <w:bottom w:w="0" w:type="dxa"/>
+              <w:right w:w="108" w:type="dxa"/>
+            </w:tcMar>
+            <w:vAlign w:val="center"/>
+          </w:tcPr>
+          <w:p>
+            <w:pPr>
+              <w:spacing w:before="100" w:after="100"/>
+            </w:pPr>
+          </w:p>
+        </w:tc>
+        <w:tc>
+          <w:tcPr>
+            <w:tcW w:w="1126" w:type="dxa"/>
+            <w:tcBorders>
+              <w:top w:val="single" w:sz="4" w:space="0" w:color="000000"/>
+              <w:left w:val="single" w:sz="4" w:space="0" w:color="000000"/>
+              <w:bottom w:val="single" w:sz="4" w:space="0" w:color="000000"/>
+              <w:right w:val="single" w:sz="4" w:space="0" w:color="000000"/>
+            </w:tcBorders>
+            <w:shd w:val="clear" w:color="auto" w:fill="auto"/>
+            <w:tcMar>
+              <w:top w:w="0" w:type="dxa"/>
+              <w:left w:w="108" w:type="dxa"/>
+              <w:bottom w:w="0" w:type="dxa"/>
+              <w:right w:w="108" w:type="dxa"/>
+            </w:tcMar>
+            <w:vAlign w:val="center"/>
+          </w:tcPr>
+          <w:p>
+            <w:pPr>
+              <w:spacing w:before="100" w:after="100"/>
+              <w:jc w:val="center"/>
+            </w:pPr>
+          </w:p>
+        </w:tc>
+      </w:tr>
+      <w:tr>
+        <w:trPr>
+          <w:trHeight w:val="510"/>
+        </w:trPr>
+        <w:tc>
+          <w:tcPr>
+            <w:tcW w:w="1087" w:type="dxa"/>
+            <w:tcBorders>
+              <w:top w:val="single" w:sz="4" w:space="0" w:color="000000"/>
+              <w:left w:val="single" w:sz="4" w:space="0" w:color="000000"/>
+              <w:bottom w:val="single" w:sz="4" w:space="0" w:color="000000"/>
+              <w:right w:val="single" w:sz="4" w:space="0" w:color="000000"/>
+            </w:tcBorders>
+            <w:shd w:val="clear" w:color="auto" w:fill="auto"/>
+            <w:tcMar>
+              <w:top w:w="0" w:type="dxa"/>
+              <w:left w:w="108" w:type="dxa"/>
+              <w:bottom w:w="0" w:type="dxa"/>
+              <w:right w:w="108" w:type="dxa"/>
+            </w:tcMar>
+          </w:tcPr>
+          <w:p>
+            <w:pPr>
+              <w:spacing w:before="100" w:after="100"/>
+              <w:jc w:val="center"/>
+            </w:pPr>
+          </w:p>
+        </w:tc>
+        <w:tc>
+          <w:tcPr>
+            <w:tcW w:w="1807" w:type="dxa"/>
+            <w:gridSpan w:val="2"/>
+            <w:tcBorders>
+              <w:top w:val="single" w:sz="4" w:space="0" w:color="000000"/>
+              <w:left w:val="single" w:sz="4" w:space="0" w:color="000000"/>
+              <w:bottom w:val="single" w:sz="4" w:space="0" w:color="000000"/>
+              <w:right w:val="single" w:sz="4" w:space="0" w:color="000000"/>
+            </w:tcBorders>
+            <w:shd w:val="clear" w:color="auto" w:fill="auto"/>
+            <w:tcMar>
+              <w:top w:w="0" w:type="dxa"/>
+              <w:left w:w="108" w:type="dxa"/>
+              <w:bottom w:w="0" w:type="dxa"/>
+              <w:right w:w="108" w:type="dxa"/>
+            </w:tcMar>
+            <w:vAlign w:val="center"/>
+          </w:tcPr>
+          <w:p>
+            <w:pPr>
+              <w:spacing w:before="100" w:after="100"/>
+              <w:jc w:val="center"/>
+            </w:pPr>
+          </w:p>
+        </w:tc>
+        <w:tc>
+          <w:tcPr>
+            <w:tcW w:w="2009" w:type="dxa"/>
+            <w:gridSpan w:val="4"/>
+            <w:tcBorders>
+              <w:top w:val="single" w:sz="4" w:space="0" w:color="000000"/>
+              <w:left w:val="single" w:sz="4" w:space="0" w:color="000000"/>
+              <w:bottom w:val="single" w:sz="4" w:space="0" w:color="000000"/>
+              <w:right w:val="single" w:sz="4" w:space="0" w:color="000000"/>
+            </w:tcBorders>
+            <w:shd w:val="clear" w:color="auto" w:fill="auto"/>
+            <w:tcMar>
+              <w:top w:w="0" w:type="dxa"/>
+              <w:left w:w="108" w:type="dxa"/>
+              <w:bottom w:w="0" w:type="dxa"/>
+              <w:right w:w="108" w:type="dxa"/>
+            </w:tcMar>
+            <w:vAlign w:val="center"/>
+          </w:tcPr>
+          <w:p>
+            <w:pPr>
+              <w:spacing w:before="100" w:after="100"/>
+            </w:pPr>
+          </w:p>
+        </w:tc>
+        <w:tc>
+          <w:tcPr>
+            <w:tcW w:w="1742" w:type="dxa"/>
+            <w:gridSpan w:val="2"/>
+            <w:tcBorders>
+              <w:top w:val="single" w:sz="4" w:space="0" w:color="000000"/>
+              <w:left w:val="single" w:sz="4" w:space="0" w:color="000000"/>
+              <w:bottom w:val="single" w:sz="4" w:space="0" w:color="000000"/>
+              <w:right w:val="single" w:sz="4" w:space="0" w:color="000000"/>
+            </w:tcBorders>
+            <w:shd w:val="clear" w:color="auto" w:fill="auto"/>
+            <w:tcMar>
+              <w:top w:w="0" w:type="dxa"/>
+              <w:left w:w="108" w:type="dxa"/>
+              <w:bottom w:w="0" w:type="dxa"/>
+              <w:right w:w="108" w:type="dxa"/>
+            </w:tcMar>
+            <w:vAlign w:val="center"/>
+          </w:tcPr>
+          <w:p>
+            <w:pPr>
+              <w:spacing w:before="100" w:after="100"/>
+            </w:pPr>
+          </w:p>
+        </w:tc>
+        <w:tc>
+          <w:tcPr>
+            <w:tcW w:w="1737" w:type="dxa"/>
+            <w:gridSpan w:val="3"/>
+            <w:tcBorders>
+              <w:top w:val="single" w:sz="4" w:space="0" w:color="000000"/>
+              <w:left w:val="single" w:sz="4" w:space="0" w:color="000000"/>
+              <w:bottom w:val="single" w:sz="4" w:space="0" w:color="000000"/>
+              <w:right w:val="single" w:sz="4" w:space="0" w:color="000000"/>
+            </w:tcBorders>
+            <w:shd w:val="clear" w:color="auto" w:fill="auto"/>
+            <w:tcMar>
+              <w:top w:w="0" w:type="dxa"/>
+              <w:left w:w="108" w:type="dxa"/>
+              <w:bottom w:w="0" w:type="dxa"/>
+              <w:right w:w="108" w:type="dxa"/>
+            </w:tcMar>
+            <w:vAlign w:val="center"/>
+          </w:tcPr>
+          <w:p>
+            <w:pPr>
+              <w:spacing w:before="100" w:after="100"/>
+            </w:pPr>
+          </w:p>
+        </w:tc>
+        <w:tc>
+          <w:tcPr>
+            <w:tcW w:w="1126" w:type="dxa"/>
+            <w:tcBorders>
+              <w:top w:val="single" w:sz="4" w:space="0" w:color="000000"/>
+              <w:left w:val="single" w:sz="4" w:space="0" w:color="000000"/>
+              <w:bottom w:val="single" w:sz="4" w:space="0" w:color="000000"/>
+              <w:right w:val="single" w:sz="4" w:space="0" w:color="000000"/>
+            </w:tcBorders>
+            <w:shd w:val="clear" w:color="auto" w:fill="auto"/>
+            <w:tcMar>
+              <w:top w:w="0" w:type="dxa"/>
+              <w:left w:w="108" w:type="dxa"/>
+              <w:bottom w:w="0" w:type="dxa"/>
+              <w:right w:w="108" w:type="dxa"/>
+            </w:tcMar>
+            <w:vAlign w:val="center"/>
+          </w:tcPr>
+          <w:p>
+            <w:pPr>
+              <w:spacing w:before="100" w:after="100"/>
+              <w:jc w:val="center"/>
+            </w:pPr>
+          </w:p>
+        </w:tc>
+      </w:tr>
+      <w:tr>
+        <w:trPr>
+          <w:trHeight w:val="510"/>
+        </w:trPr>
+        <w:tc>
+          <w:tcPr>
+            <w:tcW w:w="1087" w:type="dxa"/>
+            <w:tcBorders>
+              <w:top w:val="single" w:sz="4" w:space="0" w:color="000000"/>
+              <w:left w:val="single" w:sz="4" w:space="0" w:color="000000"/>
+              <w:bottom w:val="single" w:sz="4" w:space="0" w:color="000000"/>
+              <w:right w:val="single" w:sz="4" w:space="0" w:color="000000"/>
+            </w:tcBorders>
+            <w:shd w:val="clear" w:color="auto" w:fill="auto"/>
+            <w:tcMar>
+              <w:top w:w="0" w:type="dxa"/>
+              <w:left w:w="108" w:type="dxa"/>
+              <w:bottom w:w="0" w:type="dxa"/>
+              <w:right w:w="108" w:type="dxa"/>
+            </w:tcMar>
+          </w:tcPr>
+          <w:p>
+            <w:pPr>
+              <w:spacing w:before="100" w:after="100"/>
+              <w:jc w:val="center"/>
+            </w:pPr>
+            <w:r>
+              <w:t>11</w:t>
+            </w:r>
+          </w:p>
+        </w:tc>
+        <w:tc>
+          <w:tcPr>
+            <w:tcW w:w="1807" w:type="dxa"/>
+            <w:gridSpan w:val="2"/>
+            <w:tcBorders>
+              <w:top w:val="single" w:sz="4" w:space="0" w:color="000000"/>
+              <w:left w:val="single" w:sz="4" w:space="0" w:color="000000"/>
+              <w:bottom w:val="single" w:sz="4" w:space="0" w:color="000000"/>
+              <w:right w:val="single" w:sz="4" w:space="0" w:color="000000"/>
+            </w:tcBorders>
+            <w:shd w:val="clear" w:color="auto" w:fill="auto"/>
+            <w:tcMar>
+              <w:top w:w="0" w:type="dxa"/>
+              <w:left w:w="108" w:type="dxa"/>
+              <w:bottom w:w="0" w:type="dxa"/>
+              <w:right w:w="108" w:type="dxa"/>
+            </w:tcMar>
+            <w:vAlign w:val="center"/>
+          </w:tcPr>
+          <w:p>
+            <w:pPr>
+              <w:spacing w:before="100" w:after="100"/>
+              <w:jc w:val="center"/>
+            </w:pPr>
+            <w:r>
+              <w:t>Setup Firebase</w:t>
+            </w:r>
+          </w:p>
+        </w:tc>
+        <w:tc>
+          <w:tcPr>
+            <w:tcW w:w="2009" w:type="dxa"/>
+            <w:gridSpan w:val="4"/>
+            <w:tcBorders>
+              <w:top w:val="single" w:sz="4" w:space="0" w:color="000000"/>
+              <w:left w:val="single" w:sz="4" w:space="0" w:color="000000"/>
+              <w:bottom w:val="single" w:sz="4" w:space="0" w:color="000000"/>
+              <w:right w:val="single" w:sz="4" w:space="0" w:color="000000"/>
+            </w:tcBorders>
+            <w:shd w:val="clear" w:color="auto" w:fill="auto"/>
+            <w:tcMar>
+              <w:top w:w="0" w:type="dxa"/>
+              <w:left w:w="108" w:type="dxa"/>
+              <w:bottom w:w="0" w:type="dxa"/>
+              <w:right w:w="108" w:type="dxa"/>
+            </w:tcMar>
+            <w:vAlign w:val="center"/>
+          </w:tcPr>
+          <w:p>
+            <w:pPr>
+              <w:spacing w:before="100" w:after="100"/>
+            </w:pPr>
+            <w:r>
+              <w:t>Added flutter app. Still having issues connecting</w:t>
+            </w:r>
+          </w:p>
+        </w:tc>
+        <w:tc>
+          <w:tcPr>
+            <w:tcW w:w="1742" w:type="dxa"/>
+            <w:gridSpan w:val="2"/>
+            <w:tcBorders>
+              <w:top w:val="single" w:sz="4" w:space="0" w:color="000000"/>
+              <w:left w:val="single" w:sz="4" w:space="0" w:color="000000"/>
+              <w:bottom w:val="single" w:sz="4" w:space="0" w:color="000000"/>
+              <w:right w:val="single" w:sz="4" w:space="0" w:color="000000"/>
+            </w:tcBorders>
+            <w:shd w:val="clear" w:color="auto" w:fill="auto"/>
+            <w:tcMar>
+              <w:top w:w="0" w:type="dxa"/>
+              <w:left w:w="108" w:type="dxa"/>
+              <w:bottom w:w="0" w:type="dxa"/>
+              <w:right w:w="108" w:type="dxa"/>
+            </w:tcMar>
+            <w:vAlign w:val="center"/>
+          </w:tcPr>
+          <w:p>
+            <w:pPr>
+              <w:spacing w:before="100" w:after="100"/>
+            </w:pPr>
+            <w:r>
+              <w:t>0.75</w:t>
+            </w:r>
+          </w:p>
+        </w:tc>
+        <w:tc>
+          <w:tcPr>
+            <w:tcW w:w="1737" w:type="dxa"/>
+            <w:gridSpan w:val="3"/>
+            <w:tcBorders>
+              <w:top w:val="single" w:sz="4" w:space="0" w:color="000000"/>
+              <w:left w:val="single" w:sz="4" w:space="0" w:color="000000"/>
+              <w:bottom w:val="single" w:sz="4" w:space="0" w:color="000000"/>
+              <w:right w:val="single" w:sz="4" w:space="0" w:color="000000"/>
+            </w:tcBorders>
+            <w:shd w:val="clear" w:color="auto" w:fill="auto"/>
+            <w:tcMar>
+              <w:top w:w="0" w:type="dxa"/>
+              <w:left w:w="108" w:type="dxa"/>
+              <w:bottom w:w="0" w:type="dxa"/>
+              <w:right w:w="108" w:type="dxa"/>
+            </w:tcMar>
+            <w:vAlign w:val="center"/>
+          </w:tcPr>
+          <w:p>
+            <w:pPr>
+              <w:spacing w:before="100" w:after="100"/>
+            </w:pPr>
+            <w:r>
+              <w:t>February 27, 2023</w:t>
+            </w:r>
+          </w:p>
+        </w:tc>
+        <w:tc>
+          <w:tcPr>
+            <w:tcW w:w="1126" w:type="dxa"/>
+            <w:tcBorders>
+              <w:top w:val="single" w:sz="4" w:space="0" w:color="000000"/>
+              <w:left w:val="single" w:sz="4" w:space="0" w:color="000000"/>
+              <w:bottom w:val="single" w:sz="4" w:space="0" w:color="000000"/>
+              <w:right w:val="single" w:sz="4" w:space="0" w:color="000000"/>
+            </w:tcBorders>
+            <w:shd w:val="clear" w:color="auto" w:fill="auto"/>
+            <w:tcMar>
+              <w:top w:w="0" w:type="dxa"/>
+              <w:left w:w="108" w:type="dxa"/>
+              <w:bottom w:w="0" w:type="dxa"/>
+              <w:right w:w="108" w:type="dxa"/>
+            </w:tcMar>
+            <w:vAlign w:val="center"/>
+          </w:tcPr>
+          <w:p>
+            <w:pPr>
+              <w:spacing w:before="100" w:after="100"/>
+              <w:jc w:val="center"/>
+            </w:pPr>
+            <w:r>
+              <w:t>C</w:t>
+            </w:r>
+          </w:p>
+        </w:tc>
+      </w:tr>
+      <w:tr>
+        <w:trPr>
+          <w:trHeight w:val="510"/>
+        </w:trPr>
+        <w:tc>
+          <w:tcPr>
+            <w:tcW w:w="1087" w:type="dxa"/>
+            <w:tcBorders>
+              <w:top w:val="single" w:sz="4" w:space="0" w:color="000000"/>
+              <w:left w:val="single" w:sz="4" w:space="0" w:color="000000"/>
+              <w:bottom w:val="single" w:sz="4" w:space="0" w:color="000000"/>
+              <w:right w:val="single" w:sz="4" w:space="0" w:color="000000"/>
+            </w:tcBorders>
+            <w:shd w:val="clear" w:color="auto" w:fill="auto"/>
+            <w:tcMar>
+              <w:top w:w="0" w:type="dxa"/>
+              <w:left w:w="108" w:type="dxa"/>
+              <w:bottom w:w="0" w:type="dxa"/>
+              <w:right w:w="108" w:type="dxa"/>
+            </w:tcMar>
+          </w:tcPr>
+          <w:p>
+            <w:pPr>
+              <w:spacing w:before="100" w:after="100"/>
+              <w:jc w:val="center"/>
+            </w:pPr>
+          </w:p>
+        </w:tc>
+        <w:tc>
+          <w:tcPr>
+            <w:tcW w:w="1807" w:type="dxa"/>
+            <w:gridSpan w:val="2"/>
+            <w:tcBorders>
+              <w:top w:val="single" w:sz="4" w:space="0" w:color="000000"/>
+              <w:left w:val="single" w:sz="4" w:space="0" w:color="000000"/>
+              <w:bottom w:val="single" w:sz="4" w:space="0" w:color="000000"/>
+              <w:right w:val="single" w:sz="4" w:space="0" w:color="000000"/>
+            </w:tcBorders>
+            <w:shd w:val="clear" w:color="auto" w:fill="auto"/>
+            <w:tcMar>
+              <w:top w:w="0" w:type="dxa"/>
+              <w:left w:w="108" w:type="dxa"/>
+              <w:bottom w:w="0" w:type="dxa"/>
+              <w:right w:w="108" w:type="dxa"/>
+            </w:tcMar>
+            <w:vAlign w:val="center"/>
+          </w:tcPr>
+          <w:p>
+            <w:pPr>
+              <w:spacing w:before="100" w:after="100"/>
+              <w:jc w:val="center"/>
+            </w:pPr>
+          </w:p>
+        </w:tc>
+        <w:tc>
+          <w:tcPr>
+            <w:tcW w:w="2009" w:type="dxa"/>
+            <w:gridSpan w:val="4"/>
+            <w:tcBorders>
+              <w:top w:val="single" w:sz="4" w:space="0" w:color="000000"/>
+              <w:left w:val="single" w:sz="4" w:space="0" w:color="000000"/>
+              <w:bottom w:val="single" w:sz="4" w:space="0" w:color="000000"/>
+              <w:right w:val="single" w:sz="4" w:space="0" w:color="000000"/>
+            </w:tcBorders>
+            <w:shd w:val="clear" w:color="auto" w:fill="auto"/>
+            <w:tcMar>
+              <w:top w:w="0" w:type="dxa"/>
+              <w:left w:w="108" w:type="dxa"/>
+              <w:bottom w:w="0" w:type="dxa"/>
+              <w:right w:w="108" w:type="dxa"/>
+            </w:tcMar>
+            <w:vAlign w:val="center"/>
+          </w:tcPr>
+          <w:p>
+            <w:pPr>
+              <w:spacing w:before="100" w:after="100"/>
+            </w:pPr>
+          </w:p>
+        </w:tc>
+        <w:tc>
+          <w:tcPr>
+            <w:tcW w:w="1742" w:type="dxa"/>
+            <w:gridSpan w:val="2"/>
+            <w:tcBorders>
+              <w:top w:val="single" w:sz="4" w:space="0" w:color="000000"/>
+              <w:left w:val="single" w:sz="4" w:space="0" w:color="000000"/>
+              <w:bottom w:val="single" w:sz="4" w:space="0" w:color="000000"/>
+              <w:right w:val="single" w:sz="4" w:space="0" w:color="000000"/>
+            </w:tcBorders>
+            <w:shd w:val="clear" w:color="auto" w:fill="auto"/>
+            <w:tcMar>
+              <w:top w:w="0" w:type="dxa"/>
+              <w:left w:w="108" w:type="dxa"/>
+              <w:bottom w:w="0" w:type="dxa"/>
+              <w:right w:w="108" w:type="dxa"/>
+            </w:tcMar>
+            <w:vAlign w:val="center"/>
+          </w:tcPr>
+          <w:p>
+            <w:pPr>
+              <w:spacing w:before="100" w:after="100"/>
+            </w:pPr>
+          </w:p>
+        </w:tc>
+        <w:tc>
+          <w:tcPr>
+            <w:tcW w:w="1737" w:type="dxa"/>
+            <w:gridSpan w:val="3"/>
+            <w:tcBorders>
+              <w:top w:val="single" w:sz="4" w:space="0" w:color="000000"/>
+              <w:left w:val="single" w:sz="4" w:space="0" w:color="000000"/>
+              <w:bottom w:val="single" w:sz="4" w:space="0" w:color="000000"/>
+              <w:right w:val="single" w:sz="4" w:space="0" w:color="000000"/>
+            </w:tcBorders>
+            <w:shd w:val="clear" w:color="auto" w:fill="auto"/>
+            <w:tcMar>
+              <w:top w:w="0" w:type="dxa"/>
+              <w:left w:w="108" w:type="dxa"/>
+              <w:bottom w:w="0" w:type="dxa"/>
+              <w:right w:w="108" w:type="dxa"/>
+            </w:tcMar>
+            <w:vAlign w:val="center"/>
+          </w:tcPr>
+          <w:p>
+            <w:pPr>
+              <w:spacing w:before="100" w:after="100"/>
+            </w:pPr>
+          </w:p>
+        </w:tc>
+        <w:tc>
+          <w:tcPr>
+            <w:tcW w:w="1126" w:type="dxa"/>
+            <w:tcBorders>
+              <w:top w:val="single" w:sz="4" w:space="0" w:color="000000"/>
+              <w:left w:val="single" w:sz="4" w:space="0" w:color="000000"/>
+              <w:bottom w:val="single" w:sz="4" w:space="0" w:color="000000"/>
+              <w:right w:val="single" w:sz="4" w:space="0" w:color="000000"/>
+            </w:tcBorders>
+            <w:shd w:val="clear" w:color="auto" w:fill="auto"/>
+            <w:tcMar>
+              <w:top w:w="0" w:type="dxa"/>
+              <w:left w:w="108" w:type="dxa"/>
+              <w:bottom w:w="0" w:type="dxa"/>
+              <w:right w:w="108" w:type="dxa"/>
+            </w:tcMar>
+            <w:vAlign w:val="center"/>
+          </w:tcPr>
+          <w:p>
+            <w:pPr>
+              <w:spacing w:before="100" w:after="100"/>
+              <w:jc w:val="center"/>
+            </w:pPr>
+          </w:p>
+        </w:tc>
+      </w:tr>
+      <w:tr>
+        <w:trPr>
+          <w:trHeight w:val="510"/>
+        </w:trPr>
+        <w:tc>
+          <w:tcPr>
+            <w:tcW w:w="1087" w:type="dxa"/>
+            <w:tcBorders>
+              <w:top w:val="single" w:sz="4" w:space="0" w:color="000000"/>
+              <w:left w:val="single" w:sz="4" w:space="0" w:color="000000"/>
+              <w:bottom w:val="single" w:sz="4" w:space="0" w:color="000000"/>
+              <w:right w:val="single" w:sz="4" w:space="0" w:color="000000"/>
+            </w:tcBorders>
+            <w:shd w:val="clear" w:color="auto" w:fill="auto"/>
+            <w:tcMar>
+              <w:top w:w="0" w:type="dxa"/>
+              <w:left w:w="108" w:type="dxa"/>
+              <w:bottom w:w="0" w:type="dxa"/>
+              <w:right w:w="108" w:type="dxa"/>
+            </w:tcMar>
+          </w:tcPr>
+          <w:p>
+            <w:pPr>
+              <w:spacing w:before="100" w:after="100"/>
+              <w:jc w:val="center"/>
+            </w:pPr>
+          </w:p>
+        </w:tc>
+        <w:tc>
+          <w:tcPr>
+            <w:tcW w:w="1807" w:type="dxa"/>
+            <w:gridSpan w:val="2"/>
+            <w:tcBorders>
+              <w:top w:val="single" w:sz="4" w:space="0" w:color="000000"/>
+              <w:left w:val="single" w:sz="4" w:space="0" w:color="000000"/>
+              <w:bottom w:val="single" w:sz="4" w:space="0" w:color="000000"/>
+              <w:right w:val="single" w:sz="4" w:space="0" w:color="000000"/>
+            </w:tcBorders>
+            <w:shd w:val="clear" w:color="auto" w:fill="auto"/>
+            <w:tcMar>
+              <w:top w:w="0" w:type="dxa"/>
+              <w:left w:w="108" w:type="dxa"/>
+              <w:bottom w:w="0" w:type="dxa"/>
+              <w:right w:w="108" w:type="dxa"/>
+            </w:tcMar>
+            <w:vAlign w:val="center"/>
+          </w:tcPr>
+          <w:p>
+            <w:pPr>
+              <w:spacing w:before="100" w:after="100"/>
+              <w:jc w:val="center"/>
+            </w:pPr>
+          </w:p>
+        </w:tc>
+        <w:tc>
+          <w:tcPr>
+            <w:tcW w:w="2009" w:type="dxa"/>
+            <w:gridSpan w:val="4"/>
+            <w:tcBorders>
+              <w:top w:val="single" w:sz="4" w:space="0" w:color="000000"/>
+              <w:left w:val="single" w:sz="4" w:space="0" w:color="000000"/>
+              <w:bottom w:val="single" w:sz="4" w:space="0" w:color="000000"/>
+              <w:right w:val="single" w:sz="4" w:space="0" w:color="000000"/>
+            </w:tcBorders>
+            <w:shd w:val="clear" w:color="auto" w:fill="auto"/>
+            <w:tcMar>
+              <w:top w:w="0" w:type="dxa"/>
+              <w:left w:w="108" w:type="dxa"/>
+              <w:bottom w:w="0" w:type="dxa"/>
+              <w:right w:w="108" w:type="dxa"/>
+            </w:tcMar>
+            <w:vAlign w:val="center"/>
+          </w:tcPr>
+          <w:p>
+            <w:pPr>
+              <w:spacing w:before="100" w:after="100"/>
+            </w:pPr>
+          </w:p>
+        </w:tc>
+        <w:tc>
+          <w:tcPr>
+            <w:tcW w:w="1742" w:type="dxa"/>
+            <w:gridSpan w:val="2"/>
+            <w:tcBorders>
+              <w:top w:val="single" w:sz="4" w:space="0" w:color="000000"/>
+              <w:left w:val="single" w:sz="4" w:space="0" w:color="000000"/>
+              <w:bottom w:val="single" w:sz="4" w:space="0" w:color="000000"/>
+              <w:right w:val="single" w:sz="4" w:space="0" w:color="000000"/>
+            </w:tcBorders>
+            <w:shd w:val="clear" w:color="auto" w:fill="auto"/>
+            <w:tcMar>
+              <w:top w:w="0" w:type="dxa"/>
+              <w:left w:w="108" w:type="dxa"/>
+              <w:bottom w:w="0" w:type="dxa"/>
+              <w:right w:w="108" w:type="dxa"/>
+            </w:tcMar>
+            <w:vAlign w:val="center"/>
+          </w:tcPr>
+          <w:p>
+            <w:pPr>
+              <w:spacing w:before="100" w:after="100"/>
+            </w:pPr>
+          </w:p>
+        </w:tc>
+        <w:tc>
+          <w:tcPr>
+            <w:tcW w:w="1737" w:type="dxa"/>
+            <w:gridSpan w:val="3"/>
+            <w:tcBorders>
+              <w:top w:val="single" w:sz="4" w:space="0" w:color="000000"/>
+              <w:left w:val="single" w:sz="4" w:space="0" w:color="000000"/>
+              <w:bottom w:val="single" w:sz="4" w:space="0" w:color="000000"/>
+              <w:right w:val="single" w:sz="4" w:space="0" w:color="000000"/>
+            </w:tcBorders>
+            <w:shd w:val="clear" w:color="auto" w:fill="auto"/>
+            <w:tcMar>
+              <w:top w:w="0" w:type="dxa"/>
+              <w:left w:w="108" w:type="dxa"/>
+              <w:bottom w:w="0" w:type="dxa"/>
+              <w:right w:w="108" w:type="dxa"/>
+            </w:tcMar>
+            <w:vAlign w:val="center"/>
+          </w:tcPr>
+          <w:p>
+            <w:pPr>
+              <w:spacing w:before="100" w:after="100"/>
+            </w:pPr>
+          </w:p>
+        </w:tc>
+        <w:tc>
+          <w:tcPr>
+            <w:tcW w:w="1126" w:type="dxa"/>
+            <w:tcBorders>
+              <w:top w:val="single" w:sz="4" w:space="0" w:color="000000"/>
+              <w:left w:val="single" w:sz="4" w:space="0" w:color="000000"/>
+              <w:bottom w:val="single" w:sz="4" w:space="0" w:color="000000"/>
+              <w:right w:val="single" w:sz="4" w:space="0" w:color="000000"/>
+            </w:tcBorders>
+            <w:shd w:val="clear" w:color="auto" w:fill="auto"/>
+            <w:tcMar>
+              <w:top w:w="0" w:type="dxa"/>
+              <w:left w:w="108" w:type="dxa"/>
+              <w:bottom w:w="0" w:type="dxa"/>
+              <w:right w:w="108" w:type="dxa"/>
+            </w:tcMar>
+            <w:vAlign w:val="center"/>
+          </w:tcPr>
+          <w:p>
+            <w:pPr>
+              <w:spacing w:before="100" w:after="100"/>
+              <w:jc w:val="center"/>
+            </w:pPr>
+          </w:p>
+        </w:tc>
+      </w:tr>
+      <w:tr>
+        <w:trPr>
+          <w:trHeight w:val="510"/>
+        </w:trPr>
+        <w:tc>
+          <w:tcPr>
+            <w:tcW w:w="1087" w:type="dxa"/>
+            <w:tcBorders>
+              <w:top w:val="single" w:sz="4" w:space="0" w:color="000000"/>
+              <w:left w:val="single" w:sz="4" w:space="0" w:color="000000"/>
+              <w:bottom w:val="single" w:sz="4" w:space="0" w:color="000000"/>
+              <w:right w:val="single" w:sz="4" w:space="0" w:color="000000"/>
+            </w:tcBorders>
+            <w:shd w:val="clear" w:color="auto" w:fill="auto"/>
+            <w:tcMar>
+              <w:top w:w="0" w:type="dxa"/>
+              <w:left w:w="108" w:type="dxa"/>
+              <w:bottom w:w="0" w:type="dxa"/>
+              <w:right w:w="108" w:type="dxa"/>
+            </w:tcMar>
+          </w:tcPr>
+          <w:p>
+            <w:pPr>
+              <w:spacing w:before="100" w:after="100"/>
+              <w:jc w:val="center"/>
+            </w:pPr>
+          </w:p>
+        </w:tc>
+        <w:tc>
+          <w:tcPr>
+            <w:tcW w:w="1807" w:type="dxa"/>
+            <w:gridSpan w:val="2"/>
+            <w:tcBorders>
+              <w:top w:val="single" w:sz="4" w:space="0" w:color="000000"/>
+              <w:left w:val="single" w:sz="4" w:space="0" w:color="000000"/>
+              <w:bottom w:val="single" w:sz="4" w:space="0" w:color="000000"/>
+              <w:right w:val="single" w:sz="4" w:space="0" w:color="000000"/>
+            </w:tcBorders>
+            <w:shd w:val="clear" w:color="auto" w:fill="auto"/>
+            <w:tcMar>
+              <w:top w:w="0" w:type="dxa"/>
+              <w:left w:w="108" w:type="dxa"/>
+              <w:bottom w:w="0" w:type="dxa"/>
+              <w:right w:w="108" w:type="dxa"/>
+            </w:tcMar>
+            <w:vAlign w:val="center"/>
+          </w:tcPr>
+          <w:p>
+            <w:pPr>
+              <w:spacing w:before="100" w:after="100"/>
+              <w:jc w:val="center"/>
+            </w:pPr>
+          </w:p>
+        </w:tc>
+        <w:tc>
+          <w:tcPr>
+            <w:tcW w:w="2009" w:type="dxa"/>
+            <w:gridSpan w:val="4"/>
+            <w:tcBorders>
+              <w:top w:val="single" w:sz="4" w:space="0" w:color="000000"/>
+              <w:left w:val="single" w:sz="4" w:space="0" w:color="000000"/>
+              <w:bottom w:val="single" w:sz="4" w:space="0" w:color="000000"/>
+              <w:right w:val="single" w:sz="4" w:space="0" w:color="000000"/>
+            </w:tcBorders>
+            <w:shd w:val="clear" w:color="auto" w:fill="auto"/>
+            <w:tcMar>
+              <w:top w:w="0" w:type="dxa"/>
+              <w:left w:w="108" w:type="dxa"/>
+              <w:bottom w:w="0" w:type="dxa"/>
+              <w:right w:w="108" w:type="dxa"/>
+            </w:tcMar>
+            <w:vAlign w:val="center"/>
+          </w:tcPr>
+          <w:p>
+            <w:pPr>
+              <w:spacing w:before="100" w:after="100"/>
+            </w:pPr>
+          </w:p>
+        </w:tc>
+        <w:tc>
+          <w:tcPr>
+            <w:tcW w:w="1742" w:type="dxa"/>
+            <w:gridSpan w:val="2"/>
+            <w:tcBorders>
+              <w:top w:val="single" w:sz="4" w:space="0" w:color="000000"/>
+              <w:left w:val="single" w:sz="4" w:space="0" w:color="000000"/>
+              <w:bottom w:val="single" w:sz="4" w:space="0" w:color="000000"/>
+              <w:right w:val="single" w:sz="4" w:space="0" w:color="000000"/>
+            </w:tcBorders>
+            <w:shd w:val="clear" w:color="auto" w:fill="auto"/>
+            <w:tcMar>
+              <w:top w:w="0" w:type="dxa"/>
+              <w:left w:w="108" w:type="dxa"/>
+              <w:bottom w:w="0" w:type="dxa"/>
+              <w:right w:w="108" w:type="dxa"/>
+            </w:tcMar>
+            <w:vAlign w:val="center"/>
+          </w:tcPr>
+          <w:p>
+            <w:pPr>
+              <w:spacing w:before="100" w:after="100"/>
+            </w:pPr>
+          </w:p>
+        </w:tc>
+        <w:tc>
+          <w:tcPr>
+            <w:tcW w:w="1737" w:type="dxa"/>
+            <w:gridSpan w:val="3"/>
+            <w:tcBorders>
+              <w:top w:val="single" w:sz="4" w:space="0" w:color="000000"/>
+              <w:left w:val="single" w:sz="4" w:space="0" w:color="000000"/>
+              <w:bottom w:val="single" w:sz="4" w:space="0" w:color="000000"/>
+              <w:right w:val="single" w:sz="4" w:space="0" w:color="000000"/>
+            </w:tcBorders>
+            <w:shd w:val="clear" w:color="auto" w:fill="auto"/>
+            <w:tcMar>
+              <w:top w:w="0" w:type="dxa"/>
+              <w:left w:w="108" w:type="dxa"/>
+              <w:bottom w:w="0" w:type="dxa"/>
+              <w:right w:w="108" w:type="dxa"/>
+            </w:tcMar>
+            <w:vAlign w:val="center"/>
+          </w:tcPr>
+          <w:p>
+            <w:pPr>
+              <w:spacing w:before="100" w:after="100"/>
+            </w:pPr>
+          </w:p>
+        </w:tc>
+        <w:tc>
+          <w:tcPr>
+            <w:tcW w:w="1126" w:type="dxa"/>
+            <w:tcBorders>
+              <w:top w:val="single" w:sz="4" w:space="0" w:color="000000"/>
+              <w:left w:val="single" w:sz="4" w:space="0" w:color="000000"/>
+              <w:bottom w:val="single" w:sz="4" w:space="0" w:color="000000"/>
+              <w:right w:val="single" w:sz="4" w:space="0" w:color="000000"/>
+            </w:tcBorders>
+            <w:shd w:val="clear" w:color="auto" w:fill="auto"/>
+            <w:tcMar>
+              <w:top w:w="0" w:type="dxa"/>
+              <w:left w:w="108" w:type="dxa"/>
+              <w:bottom w:w="0" w:type="dxa"/>
+              <w:right w:w="108" w:type="dxa"/>
+            </w:tcMar>
+            <w:vAlign w:val="center"/>
+          </w:tcPr>
+          <w:p>
+            <w:pPr>
+              <w:spacing w:before="100" w:after="100"/>
+              <w:jc w:val="center"/>
+            </w:pPr>
+          </w:p>
+        </w:tc>
+      </w:tr>
+      <w:tr>
+        <w:trPr>
+          <w:trHeight w:val="510"/>
+        </w:trPr>
+        <w:tc>
+          <w:tcPr>
+            <w:tcW w:w="1087" w:type="dxa"/>
+            <w:tcBorders>
+              <w:top w:val="single" w:sz="4" w:space="0" w:color="000000"/>
+              <w:left w:val="single" w:sz="4" w:space="0" w:color="000000"/>
+              <w:bottom w:val="single" w:sz="4" w:space="0" w:color="000000"/>
+              <w:right w:val="single" w:sz="4" w:space="0" w:color="000000"/>
+            </w:tcBorders>
+            <w:shd w:val="clear" w:color="auto" w:fill="auto"/>
+            <w:tcMar>
+              <w:top w:w="0" w:type="dxa"/>
+              <w:left w:w="108" w:type="dxa"/>
+              <w:bottom w:w="0" w:type="dxa"/>
+              <w:right w:w="108" w:type="dxa"/>
+            </w:tcMar>
+          </w:tcPr>
+          <w:p>
+            <w:pPr>
+              <w:spacing w:before="100" w:after="100"/>
+              <w:jc w:val="center"/>
+            </w:pPr>
+          </w:p>
+        </w:tc>
+        <w:tc>
+          <w:tcPr>
+            <w:tcW w:w="1807" w:type="dxa"/>
+            <w:gridSpan w:val="2"/>
+            <w:tcBorders>
+              <w:top w:val="single" w:sz="4" w:space="0" w:color="000000"/>
+              <w:left w:val="single" w:sz="4" w:space="0" w:color="000000"/>
+              <w:bottom w:val="single" w:sz="4" w:space="0" w:color="000000"/>
+              <w:right w:val="single" w:sz="4" w:space="0" w:color="000000"/>
+            </w:tcBorders>
+            <w:shd w:val="clear" w:color="auto" w:fill="auto"/>
+            <w:tcMar>
+              <w:top w:w="0" w:type="dxa"/>
+              <w:left w:w="108" w:type="dxa"/>
+              <w:bottom w:w="0" w:type="dxa"/>
+              <w:right w:w="108" w:type="dxa"/>
+            </w:tcMar>
+            <w:vAlign w:val="center"/>
+          </w:tcPr>
+          <w:p>
+            <w:pPr>
+              <w:spacing w:before="100" w:after="100"/>
+              <w:jc w:val="center"/>
+            </w:pPr>
+          </w:p>
+        </w:tc>
+        <w:tc>
+          <w:tcPr>
+            <w:tcW w:w="2009" w:type="dxa"/>
+            <w:gridSpan w:val="4"/>
+            <w:tcBorders>
+              <w:top w:val="single" w:sz="4" w:space="0" w:color="000000"/>
+              <w:left w:val="single" w:sz="4" w:space="0" w:color="000000"/>
+              <w:bottom w:val="single" w:sz="4" w:space="0" w:color="000000"/>
+              <w:right w:val="single" w:sz="4" w:space="0" w:color="000000"/>
+            </w:tcBorders>
+            <w:shd w:val="clear" w:color="auto" w:fill="auto"/>
+            <w:tcMar>
+              <w:top w:w="0" w:type="dxa"/>
+              <w:left w:w="108" w:type="dxa"/>
+              <w:bottom w:w="0" w:type="dxa"/>
+              <w:right w:w="108" w:type="dxa"/>
+            </w:tcMar>
+            <w:vAlign w:val="center"/>
+          </w:tcPr>
+          <w:p>
+            <w:pPr>
+              <w:spacing w:before="100" w:after="100"/>
+            </w:pPr>
+          </w:p>
+        </w:tc>
+        <w:tc>
+          <w:tcPr>
+            <w:tcW w:w="1742" w:type="dxa"/>
+            <w:gridSpan w:val="2"/>
+            <w:tcBorders>
+              <w:top w:val="single" w:sz="4" w:space="0" w:color="000000"/>
+              <w:left w:val="single" w:sz="4" w:space="0" w:color="000000"/>
+              <w:bottom w:val="single" w:sz="4" w:space="0" w:color="000000"/>
+              <w:right w:val="single" w:sz="4" w:space="0" w:color="000000"/>
+            </w:tcBorders>
+            <w:shd w:val="clear" w:color="auto" w:fill="auto"/>
+            <w:tcMar>
+              <w:top w:w="0" w:type="dxa"/>
+              <w:left w:w="108" w:type="dxa"/>
+              <w:bottom w:w="0" w:type="dxa"/>
+              <w:right w:w="108" w:type="dxa"/>
+            </w:tcMar>
+            <w:vAlign w:val="center"/>
+          </w:tcPr>
+          <w:p>
+            <w:pPr>
+              <w:spacing w:before="100" w:after="100"/>
+            </w:pPr>
+          </w:p>
+        </w:tc>
+        <w:tc>
+          <w:tcPr>
+            <w:tcW w:w="1737" w:type="dxa"/>
+            <w:gridSpan w:val="3"/>
+            <w:tcBorders>
+              <w:top w:val="single" w:sz="4" w:space="0" w:color="000000"/>
+              <w:left w:val="single" w:sz="4" w:space="0" w:color="000000"/>
+              <w:bottom w:val="single" w:sz="4" w:space="0" w:color="000000"/>
+              <w:right w:val="single" w:sz="4" w:space="0" w:color="000000"/>
+            </w:tcBorders>
+            <w:shd w:val="clear" w:color="auto" w:fill="auto"/>
+            <w:tcMar>
+              <w:top w:w="0" w:type="dxa"/>
+              <w:left w:w="108" w:type="dxa"/>
+              <w:bottom w:w="0" w:type="dxa"/>
+              <w:right w:w="108" w:type="dxa"/>
+            </w:tcMar>
+            <w:vAlign w:val="center"/>
+          </w:tcPr>
+          <w:p>
+            <w:pPr>
+              <w:spacing w:before="100" w:after="100"/>
+            </w:pPr>
+          </w:p>
+        </w:tc>
+        <w:tc>
+          <w:tcPr>
+            <w:tcW w:w="1126" w:type="dxa"/>
+            <w:tcBorders>
+              <w:top w:val="single" w:sz="4" w:space="0" w:color="000000"/>
+              <w:left w:val="single" w:sz="4" w:space="0" w:color="000000"/>
+              <w:bottom w:val="single" w:sz="4" w:space="0" w:color="000000"/>
+              <w:right w:val="single" w:sz="4" w:space="0" w:color="000000"/>
+            </w:tcBorders>
+            <w:shd w:val="clear" w:color="auto" w:fill="auto"/>
+            <w:tcMar>
+              <w:top w:w="0" w:type="dxa"/>
+              <w:left w:w="108" w:type="dxa"/>
+              <w:bottom w:w="0" w:type="dxa"/>
+              <w:right w:w="108" w:type="dxa"/>
+            </w:tcMar>
+            <w:vAlign w:val="center"/>
+          </w:tcPr>
+          <w:p>
+            <w:pPr>
+              <w:spacing w:before="100" w:after="100"/>
+              <w:jc w:val="center"/>
+            </w:pPr>
+          </w:p>
+        </w:tc>
+      </w:tr>
+      <w:tr>
+        <w:trPr>
+          <w:trHeight w:val="510"/>
+        </w:trPr>
+        <w:tc>
+          <w:tcPr>
+            <w:tcW w:w="1087" w:type="dxa"/>
+            <w:tcBorders>
+              <w:top w:val="single" w:sz="4" w:space="0" w:color="000000"/>
+              <w:left w:val="single" w:sz="4" w:space="0" w:color="000000"/>
+              <w:bottom w:val="single" w:sz="4" w:space="0" w:color="000000"/>
+              <w:right w:val="single" w:sz="4" w:space="0" w:color="000000"/>
+            </w:tcBorders>
+            <w:shd w:val="clear" w:color="auto" w:fill="auto"/>
+            <w:tcMar>
+              <w:top w:w="0" w:type="dxa"/>
+              <w:left w:w="108" w:type="dxa"/>
+              <w:bottom w:w="0" w:type="dxa"/>
+              <w:right w:w="108" w:type="dxa"/>
+            </w:tcMar>
+          </w:tcPr>
+          <w:p>
+            <w:pPr>
+              <w:spacing w:before="100" w:after="100"/>
+              <w:jc w:val="center"/>
+            </w:pPr>
+          </w:p>
+        </w:tc>
+        <w:tc>
+          <w:tcPr>
+            <w:tcW w:w="1807" w:type="dxa"/>
+            <w:gridSpan w:val="2"/>
+            <w:tcBorders>
+              <w:top w:val="single" w:sz="4" w:space="0" w:color="000000"/>
+              <w:left w:val="single" w:sz="4" w:space="0" w:color="000000"/>
+              <w:bottom w:val="single" w:sz="4" w:space="0" w:color="000000"/>
+              <w:right w:val="single" w:sz="4" w:space="0" w:color="000000"/>
+            </w:tcBorders>
+            <w:shd w:val="clear" w:color="auto" w:fill="auto"/>
+            <w:tcMar>
+              <w:top w:w="0" w:type="dxa"/>
+              <w:left w:w="108" w:type="dxa"/>
+              <w:bottom w:w="0" w:type="dxa"/>
+              <w:right w:w="108" w:type="dxa"/>
+            </w:tcMar>
+            <w:vAlign w:val="center"/>
+          </w:tcPr>
+          <w:p>
+            <w:pPr>
+              <w:spacing w:before="100" w:after="100"/>
+              <w:jc w:val="center"/>
+            </w:pPr>
+          </w:p>
+        </w:tc>
+        <w:tc>
+          <w:tcPr>
+            <w:tcW w:w="2009" w:type="dxa"/>
+            <w:gridSpan w:val="4"/>
+            <w:tcBorders>
+              <w:top w:val="single" w:sz="4" w:space="0" w:color="000000"/>
+              <w:left w:val="single" w:sz="4" w:space="0" w:color="000000"/>
+              <w:bottom w:val="single" w:sz="4" w:space="0" w:color="000000"/>
+              <w:right w:val="single" w:sz="4" w:space="0" w:color="000000"/>
+            </w:tcBorders>
+            <w:shd w:val="clear" w:color="auto" w:fill="auto"/>
+            <w:tcMar>
+              <w:top w:w="0" w:type="dxa"/>
+              <w:left w:w="108" w:type="dxa"/>
+              <w:bottom w:w="0" w:type="dxa"/>
+              <w:right w:w="108" w:type="dxa"/>
+            </w:tcMar>
+            <w:vAlign w:val="center"/>
+          </w:tcPr>
+          <w:p>
+            <w:pPr>
+              <w:spacing w:before="100" w:after="100"/>
+            </w:pPr>
+          </w:p>
+        </w:tc>
+        <w:tc>
+          <w:tcPr>
+            <w:tcW w:w="1742" w:type="dxa"/>
+            <w:gridSpan w:val="2"/>
+            <w:tcBorders>
+              <w:top w:val="single" w:sz="4" w:space="0" w:color="000000"/>
+              <w:left w:val="single" w:sz="4" w:space="0" w:color="000000"/>
+              <w:bottom w:val="single" w:sz="4" w:space="0" w:color="000000"/>
+              <w:right w:val="single" w:sz="4" w:space="0" w:color="000000"/>
+            </w:tcBorders>
+            <w:shd w:val="clear" w:color="auto" w:fill="auto"/>
+            <w:tcMar>
+              <w:top w:w="0" w:type="dxa"/>
+              <w:left w:w="108" w:type="dxa"/>
+              <w:bottom w:w="0" w:type="dxa"/>
+              <w:right w:w="108" w:type="dxa"/>
+            </w:tcMar>
+            <w:vAlign w:val="center"/>
+          </w:tcPr>
+          <w:p>
+            <w:pPr>
+              <w:spacing w:before="100" w:after="100"/>
+            </w:pPr>
+          </w:p>
+        </w:tc>
+        <w:tc>
+          <w:tcPr>
+            <w:tcW w:w="1737" w:type="dxa"/>
+            <w:gridSpan w:val="3"/>
+            <w:tcBorders>
+              <w:top w:val="single" w:sz="4" w:space="0" w:color="000000"/>
+              <w:left w:val="single" w:sz="4" w:space="0" w:color="000000"/>
+              <w:bottom w:val="single" w:sz="4" w:space="0" w:color="000000"/>
+              <w:right w:val="single" w:sz="4" w:space="0" w:color="000000"/>
+            </w:tcBorders>
+            <w:shd w:val="clear" w:color="auto" w:fill="auto"/>
+            <w:tcMar>
+              <w:top w:w="0" w:type="dxa"/>
+              <w:left w:w="108" w:type="dxa"/>
+              <w:bottom w:w="0" w:type="dxa"/>
+              <w:right w:w="108" w:type="dxa"/>
+            </w:tcMar>
+            <w:vAlign w:val="center"/>
+          </w:tcPr>
+          <w:p>
+            <w:pPr>
+              <w:spacing w:before="100" w:after="100"/>
+            </w:pPr>
+          </w:p>
+        </w:tc>
+        <w:tc>
+          <w:tcPr>
+            <w:tcW w:w="1126" w:type="dxa"/>
+            <w:tcBorders>
+              <w:top w:val="single" w:sz="4" w:space="0" w:color="000000"/>
+              <w:left w:val="single" w:sz="4" w:space="0" w:color="000000"/>
+              <w:bottom w:val="single" w:sz="4" w:space="0" w:color="000000"/>
+              <w:right w:val="single" w:sz="4" w:space="0" w:color="000000"/>
+            </w:tcBorders>
+            <w:shd w:val="clear" w:color="auto" w:fill="auto"/>
+            <w:tcMar>
+              <w:top w:w="0" w:type="dxa"/>
+              <w:left w:w="108" w:type="dxa"/>
+              <w:bottom w:w="0" w:type="dxa"/>
+              <w:right w:w="108" w:type="dxa"/>
+            </w:tcMar>
+            <w:vAlign w:val="center"/>
+          </w:tcPr>
+          <w:p>
+            <w:pPr>
+              <w:spacing w:before="100" w:after="100"/>
+              <w:jc w:val="center"/>
+            </w:pPr>
           </w:p>
         </w:tc>
       </w:tr>

</xml_diff>